<commit_message>
Added about us page
</commit_message>
<xml_diff>
--- a/theme/public/Trustway Invest Content (Updated).docx
+++ b/theme/public/Trustway Invest Content (Updated).docx
@@ -766,21 +766,12 @@
           <w:szCs w:val="24"/>
         </w:rPr>
       </w:pPr>
-      <w:proofErr w:type="spellStart"/>
-      <w:r>
-        <w:rPr>
-          <w:sz w:val="24"/>
-          <w:szCs w:val="24"/>
-        </w:rPr>
-        <w:t>Trustway</w:t>
-      </w:r>
-      <w:proofErr w:type="spellEnd"/>
-      <w:r>
-        <w:rPr>
-          <w:sz w:val="24"/>
-          <w:szCs w:val="24"/>
-        </w:rPr>
-        <w:t xml:space="preserve"> </w:t>
+      <w:r>
+        <w:rPr>
+          <w:sz w:val="24"/>
+          <w:szCs w:val="24"/>
+        </w:rPr>
+        <w:t xml:space="preserve">Trustway </w:t>
       </w:r>
       <w:r>
         <w:rPr>
@@ -816,17 +807,8 @@
           <w:sz w:val="24"/>
           <w:szCs w:val="24"/>
         </w:rPr>
-        <w:t xml:space="preserve">Not only that, </w:t>
-      </w:r>
-      <w:proofErr w:type="spellStart"/>
-      <w:r>
-        <w:rPr>
-          <w:sz w:val="24"/>
-          <w:szCs w:val="24"/>
-        </w:rPr>
-        <w:t>Trustway</w:t>
-      </w:r>
-      <w:proofErr w:type="spellEnd"/>
+        <w:t>Not only that, Trustway</w:t>
+      </w:r>
       <w:r>
         <w:rPr>
           <w:sz w:val="24"/>
@@ -853,17 +835,8 @@
           <w:sz w:val="24"/>
           <w:szCs w:val="24"/>
         </w:rPr>
-        <w:t xml:space="preserve">platforms that you are familiar with. At </w:t>
-      </w:r>
-      <w:proofErr w:type="spellStart"/>
-      <w:r>
-        <w:rPr>
-          <w:sz w:val="24"/>
-          <w:szCs w:val="24"/>
-        </w:rPr>
-        <w:t>Trustway</w:t>
-      </w:r>
-      <w:proofErr w:type="spellEnd"/>
+        <w:t>platforms that you are familiar with. At Trustway</w:t>
+      </w:r>
       <w:r>
         <w:rPr>
           <w:sz w:val="24"/>
@@ -1075,27 +1048,7 @@
           <w:sz w:val="24"/>
           <w:szCs w:val="24"/>
         </w:rPr>
-        <w:t>WHY YOU NEED US (</w:t>
-      </w:r>
-      <w:bookmarkStart w:id="0" w:name="_GoBack"/>
-      <w:bookmarkEnd w:id="0"/>
-      <w:proofErr w:type="spellStart"/>
-      <w:r>
-        <w:rPr>
-          <w:b/>
-          <w:sz w:val="24"/>
-          <w:szCs w:val="24"/>
-        </w:rPr>
-        <w:t>subtitute</w:t>
-      </w:r>
-      <w:proofErr w:type="spellEnd"/>
-      <w:r>
-        <w:rPr>
-          <w:b/>
-          <w:sz w:val="24"/>
-          <w:szCs w:val="24"/>
-        </w:rPr>
-        <w:t xml:space="preserve"> for ‘company mission’)</w:t>
+        <w:t>WHY YOU NEED US (subtitute for ‘company mission’)</w:t>
       </w:r>
     </w:p>
     <w:p>
@@ -1347,23 +1300,7 @@
           <w:sz w:val="24"/>
           <w:szCs w:val="24"/>
         </w:rPr>
-        <w:t xml:space="preserve"> - At </w:t>
-      </w:r>
-      <w:proofErr w:type="spellStart"/>
-      <w:r>
-        <w:rPr>
-          <w:sz w:val="24"/>
-          <w:szCs w:val="24"/>
-        </w:rPr>
-        <w:t>Trustway</w:t>
-      </w:r>
-      <w:proofErr w:type="spellEnd"/>
-      <w:r>
-        <w:rPr>
-          <w:sz w:val="24"/>
-          <w:szCs w:val="24"/>
-        </w:rPr>
-        <w:t xml:space="preserve"> </w:t>
+        <w:t xml:space="preserve"> - At Trustway </w:t>
       </w:r>
       <w:r>
         <w:rPr>
@@ -1391,23 +1328,7 @@
           <w:sz w:val="24"/>
           <w:szCs w:val="24"/>
         </w:rPr>
-        <w:t xml:space="preserve"> </w:t>
-      </w:r>
-      <w:proofErr w:type="gramStart"/>
-      <w:r>
-        <w:rPr>
-          <w:sz w:val="24"/>
-          <w:szCs w:val="24"/>
-        </w:rPr>
-        <w:t>is</w:t>
-      </w:r>
-      <w:proofErr w:type="gramEnd"/>
-      <w:r>
-        <w:rPr>
-          <w:sz w:val="24"/>
-          <w:szCs w:val="24"/>
-        </w:rPr>
-        <w:t xml:space="preserve"> subjected to the test of excellence, and we ensure that all our dealings with clients are with the optimum value and respect that it requires. </w:t>
+        <w:t xml:space="preserve"> is subjected to the test of excellence, and we ensure that all our dealings with clients are with the optimum value and respect that it requires. </w:t>
       </w:r>
     </w:p>
     <w:p>
@@ -1527,23 +1448,7 @@
           <w:sz w:val="24"/>
           <w:szCs w:val="24"/>
         </w:rPr>
-        <w:t xml:space="preserve">At </w:t>
-      </w:r>
-      <w:proofErr w:type="spellStart"/>
-      <w:r>
-        <w:rPr>
-          <w:sz w:val="24"/>
-          <w:szCs w:val="24"/>
-        </w:rPr>
-        <w:t>Trustway</w:t>
-      </w:r>
-      <w:proofErr w:type="spellEnd"/>
-      <w:r>
-        <w:rPr>
-          <w:sz w:val="24"/>
-          <w:szCs w:val="24"/>
-        </w:rPr>
-        <w:t xml:space="preserve"> </w:t>
+        <w:t xml:space="preserve">At Trustway </w:t>
       </w:r>
       <w:r>
         <w:rPr>
@@ -1647,23 +1552,7 @@
           <w:sz w:val="24"/>
           <w:szCs w:val="24"/>
         </w:rPr>
-        <w:t xml:space="preserve">At </w:t>
-      </w:r>
-      <w:proofErr w:type="spellStart"/>
-      <w:r>
-        <w:rPr>
-          <w:sz w:val="24"/>
-          <w:szCs w:val="24"/>
-        </w:rPr>
-        <w:t>Trustway</w:t>
-      </w:r>
-      <w:proofErr w:type="spellEnd"/>
-      <w:r>
-        <w:rPr>
-          <w:sz w:val="24"/>
-          <w:szCs w:val="24"/>
-        </w:rPr>
-        <w:t xml:space="preserve"> </w:t>
+        <w:t xml:space="preserve">At Trustway </w:t>
       </w:r>
       <w:r>
         <w:rPr>
@@ -1863,23 +1752,7 @@
           <w:sz w:val="24"/>
           <w:szCs w:val="24"/>
         </w:rPr>
-        <w:t xml:space="preserve">At </w:t>
-      </w:r>
-      <w:proofErr w:type="spellStart"/>
-      <w:r>
-        <w:rPr>
-          <w:sz w:val="24"/>
-          <w:szCs w:val="24"/>
-        </w:rPr>
-        <w:t>Trustway</w:t>
-      </w:r>
-      <w:proofErr w:type="spellEnd"/>
-      <w:r>
-        <w:rPr>
-          <w:sz w:val="24"/>
-          <w:szCs w:val="24"/>
-        </w:rPr>
-        <w:t xml:space="preserve"> </w:t>
+        <w:t xml:space="preserve">At Trustway </w:t>
       </w:r>
       <w:r>
         <w:rPr>
@@ -1893,23 +1766,7 @@
           <w:sz w:val="24"/>
           <w:szCs w:val="24"/>
         </w:rPr>
-        <w:t xml:space="preserve">, we bring great value to your investments with us through various investment opportunities. These services </w:t>
-      </w:r>
-      <w:proofErr w:type="gramStart"/>
-      <w:r>
-        <w:rPr>
-          <w:sz w:val="24"/>
-          <w:szCs w:val="24"/>
-        </w:rPr>
-        <w:t>is</w:t>
-      </w:r>
-      <w:proofErr w:type="gramEnd"/>
-      <w:r>
-        <w:rPr>
-          <w:sz w:val="24"/>
-          <w:szCs w:val="24"/>
-        </w:rPr>
-        <w:t xml:space="preserve"> not just for civil servants or pensioners, but every salary earner and entrepreneur, who has a vision to create a future marked with sustainable wealth. </w:t>
+        <w:t xml:space="preserve">, we bring great value to your investments with us through various investment opportunities. These services is not just for civil servants or pensioners, but every salary earner and entrepreneur, who has a vision to create a future marked with sustainable wealth. </w:t>
       </w:r>
     </w:p>
     <w:p>
@@ -2168,23 +2025,7 @@
           <w:sz w:val="24"/>
           <w:szCs w:val="24"/>
         </w:rPr>
-        <w:t xml:space="preserve">After years of hard work, we all desire to have something SOLID to fall back on. At </w:t>
-      </w:r>
-      <w:proofErr w:type="spellStart"/>
-      <w:r>
-        <w:rPr>
-          <w:sz w:val="24"/>
-          <w:szCs w:val="24"/>
-        </w:rPr>
-        <w:t>Trustway</w:t>
-      </w:r>
-      <w:proofErr w:type="spellEnd"/>
-      <w:r>
-        <w:rPr>
-          <w:sz w:val="24"/>
-          <w:szCs w:val="24"/>
-        </w:rPr>
-        <w:t xml:space="preserve"> Capital, your retirement plans </w:t>
+        <w:t xml:space="preserve">After years of hard work, we all desire to have something SOLID to fall back on. At Trustway Capital, your retirement plans </w:t>
       </w:r>
       <w:r>
         <w:rPr>
@@ -2245,71 +2086,14 @@
           <w:sz w:val="24"/>
           <w:szCs w:val="24"/>
         </w:rPr>
-        <w:t xml:space="preserve">This is in addition to the mind-blowing returns that you stand to get when you sign up on our </w:t>
-      </w:r>
-      <w:proofErr w:type="spellStart"/>
-      <w:r>
-        <w:rPr>
-          <w:sz w:val="24"/>
-          <w:szCs w:val="24"/>
-        </w:rPr>
-        <w:t>Trustway</w:t>
-      </w:r>
-      <w:proofErr w:type="spellEnd"/>
-      <w:r>
-        <w:rPr>
-          <w:sz w:val="24"/>
-          <w:szCs w:val="24"/>
-        </w:rPr>
-        <w:t xml:space="preserve"> Capital investment plan for pensioners. See our investment plans for details on that.</w:t>
-      </w:r>
-      <w:r>
-        <w:rPr>
-          <w:sz w:val="24"/>
-          <w:szCs w:val="24"/>
-        </w:rPr>
-        <w:t xml:space="preserve"> Check out </w:t>
-      </w:r>
-      <w:proofErr w:type="gramStart"/>
-      <w:r>
-        <w:rPr>
-          <w:sz w:val="24"/>
-          <w:szCs w:val="24"/>
-        </w:rPr>
-        <w:t xml:space="preserve">our  </w:t>
-      </w:r>
-      <w:proofErr w:type="spellStart"/>
-      <w:r>
-        <w:rPr>
-          <w:sz w:val="24"/>
-          <w:szCs w:val="24"/>
-        </w:rPr>
-        <w:t>Trustway</w:t>
-      </w:r>
-      <w:proofErr w:type="spellEnd"/>
-      <w:proofErr w:type="gramEnd"/>
-      <w:r>
-        <w:rPr>
-          <w:sz w:val="24"/>
-          <w:szCs w:val="24"/>
-        </w:rPr>
-        <w:t xml:space="preserve"> Pension plan, </w:t>
-      </w:r>
-      <w:proofErr w:type="spellStart"/>
-      <w:r>
-        <w:rPr>
-          <w:sz w:val="24"/>
-          <w:szCs w:val="24"/>
-        </w:rPr>
-        <w:t>its</w:t>
-      </w:r>
-      <w:proofErr w:type="spellEnd"/>
-      <w:r>
-        <w:rPr>
-          <w:sz w:val="24"/>
-          <w:szCs w:val="24"/>
-        </w:rPr>
-        <w:t xml:space="preserve"> amazing!</w:t>
+        <w:t>This is in addition to the mind-blowing returns that you stand to get when you sign up on our Trustway Capital investment plan for pensioners. See our investment plans for details on that.</w:t>
+      </w:r>
+      <w:r>
+        <w:rPr>
+          <w:sz w:val="24"/>
+          <w:szCs w:val="24"/>
+        </w:rPr>
+        <w:t xml:space="preserve"> Check out our  Trustway Pension plan, its amazing!</w:t>
       </w:r>
     </w:p>
     <w:p>
@@ -2444,19 +2228,11 @@
           <w:color w:val="222222"/>
         </w:rPr>
       </w:pPr>
-      <w:proofErr w:type="spellStart"/>
-      <w:r>
-        <w:rPr>
-          <w:color w:val="222222"/>
-        </w:rPr>
-        <w:t>Trustway</w:t>
-      </w:r>
-      <w:proofErr w:type="spellEnd"/>
-      <w:r>
-        <w:rPr>
-          <w:color w:val="222222"/>
-        </w:rPr>
-        <w:t xml:space="preserve"> 90:  </w:t>
+      <w:r>
+        <w:rPr>
+          <w:color w:val="222222"/>
+        </w:rPr>
+        <w:t xml:space="preserve">Trustway 90:  </w:t>
       </w:r>
       <w:r>
         <w:rPr>
@@ -2477,14 +2253,114 @@
           <w:color w:val="222222"/>
         </w:rPr>
       </w:pPr>
-      <w:proofErr w:type="spellStart"/>
-      <w:r>
-        <w:rPr>
-          <w:color w:val="222222"/>
-        </w:rPr>
-        <w:t>Trustway</w:t>
-      </w:r>
-      <w:proofErr w:type="spellEnd"/>
+      <w:r>
+        <w:rPr>
+          <w:color w:val="222222"/>
+        </w:rPr>
+        <w:t xml:space="preserve">Trustway </w:t>
+      </w:r>
+      <w:r>
+        <w:rPr>
+          <w:color w:val="222222"/>
+        </w:rPr>
+        <w:t>180: 40</w:t>
+      </w:r>
+      <w:r>
+        <w:rPr>
+          <w:color w:val="222222"/>
+        </w:rPr>
+        <w:t>% ROI for 6 months</w:t>
+      </w:r>
+    </w:p>
+    <w:p>
+      <w:pPr>
+        <w:rPr>
+          <w:color w:val="222222"/>
+        </w:rPr>
+      </w:pPr>
+    </w:p>
+    <w:p>
+      <w:pPr>
+        <w:rPr>
+          <w:b/>
+          <w:color w:val="222222"/>
+        </w:rPr>
+      </w:pPr>
+      <w:r>
+        <w:rPr>
+          <w:b/>
+          <w:color w:val="222222"/>
+        </w:rPr>
+        <w:t>Long-term Investment</w:t>
+      </w:r>
+    </w:p>
+    <w:p>
+      <w:pPr>
+        <w:rPr>
+          <w:color w:val="222222"/>
+        </w:rPr>
+      </w:pPr>
+      <w:r>
+        <w:rPr>
+          <w:color w:val="222222"/>
+        </w:rPr>
+        <w:t xml:space="preserve">Trustway 360:  </w:t>
+      </w:r>
+      <w:r>
+        <w:rPr>
+          <w:color w:val="222222"/>
+        </w:rPr>
+        <w:t>90</w:t>
+      </w:r>
+      <w:r>
+        <w:rPr>
+          <w:color w:val="222222"/>
+        </w:rPr>
+        <w:t xml:space="preserve">% ROI for a year </w:t>
+      </w:r>
+    </w:p>
+    <w:p>
+      <w:pPr>
+        <w:rPr>
+          <w:color w:val="222222"/>
+        </w:rPr>
+      </w:pPr>
+      <w:r>
+        <w:rPr>
+          <w:color w:val="222222"/>
+        </w:rPr>
+        <w:t xml:space="preserve">Trustway </w:t>
+      </w:r>
+      <w:r>
+        <w:rPr>
+          <w:color w:val="222222"/>
+        </w:rPr>
+        <w:t>P</w:t>
+      </w:r>
+      <w:r>
+        <w:rPr>
+          <w:color w:val="222222"/>
+        </w:rPr>
+        <w:t xml:space="preserve">ension: </w:t>
+      </w:r>
+      <w:r>
+        <w:rPr>
+          <w:color w:val="222222"/>
+        </w:rPr>
+        <w:t>100%</w:t>
+      </w:r>
+      <w:r>
+        <w:rPr>
+          <w:color w:val="222222"/>
+        </w:rPr>
+        <w:t xml:space="preserve"> for </w:t>
+      </w:r>
+      <w:r>
+        <w:rPr>
+          <w:color w:val="222222"/>
+        </w:rPr>
+        <w:t>2</w:t>
+      </w:r>
       <w:r>
         <w:rPr>
           <w:color w:val="222222"/>
@@ -2495,101 +2371,31 @@
         <w:rPr>
           <w:color w:val="222222"/>
         </w:rPr>
-        <w:t>180: 40</w:t>
-      </w:r>
-      <w:r>
-        <w:rPr>
-          <w:color w:val="222222"/>
-        </w:rPr>
-        <w:t>% ROI for 6 months</w:t>
-      </w:r>
-    </w:p>
-    <w:p>
-      <w:pPr>
-        <w:rPr>
-          <w:color w:val="222222"/>
-        </w:rPr>
-      </w:pPr>
-    </w:p>
-    <w:p>
-      <w:pPr>
-        <w:rPr>
-          <w:b/>
-          <w:color w:val="222222"/>
-        </w:rPr>
-      </w:pPr>
-      <w:r>
-        <w:rPr>
-          <w:b/>
-          <w:color w:val="222222"/>
-        </w:rPr>
-        <w:t>Long-term Investment</w:t>
-      </w:r>
-    </w:p>
-    <w:p>
-      <w:pPr>
-        <w:rPr>
-          <w:color w:val="222222"/>
-        </w:rPr>
-      </w:pPr>
-      <w:proofErr w:type="spellStart"/>
-      <w:r>
-        <w:rPr>
-          <w:color w:val="222222"/>
-        </w:rPr>
-        <w:t>Trustway</w:t>
-      </w:r>
-      <w:proofErr w:type="spellEnd"/>
-      <w:r>
-        <w:rPr>
-          <w:color w:val="222222"/>
-        </w:rPr>
-        <w:t xml:space="preserve"> 360:  </w:t>
-      </w:r>
-      <w:r>
-        <w:rPr>
-          <w:color w:val="222222"/>
-        </w:rPr>
-        <w:t>90</w:t>
-      </w:r>
-      <w:r>
-        <w:rPr>
-          <w:color w:val="222222"/>
-        </w:rPr>
-        <w:t xml:space="preserve">% ROI for a year </w:t>
-      </w:r>
-    </w:p>
-    <w:p>
-      <w:pPr>
-        <w:rPr>
-          <w:color w:val="222222"/>
-        </w:rPr>
-      </w:pPr>
-      <w:proofErr w:type="spellStart"/>
-      <w:r>
-        <w:rPr>
-          <w:color w:val="222222"/>
-        </w:rPr>
-        <w:t>Trustway</w:t>
-      </w:r>
-      <w:proofErr w:type="spellEnd"/>
-      <w:r>
-        <w:rPr>
-          <w:color w:val="222222"/>
-        </w:rPr>
-        <w:t xml:space="preserve"> </w:t>
-      </w:r>
-      <w:r>
-        <w:rPr>
-          <w:color w:val="222222"/>
-        </w:rPr>
-        <w:t>P</w:t>
-      </w:r>
-      <w:r>
-        <w:rPr>
-          <w:color w:val="222222"/>
-        </w:rPr>
-        <w:t>ension: 9</w:t>
+        <w:t xml:space="preserve">to </w:t>
+      </w:r>
+      <w:r>
+        <w:rPr>
+          <w:color w:val="222222"/>
+        </w:rPr>
+        <w:t>10</w:t>
+      </w:r>
+      <w:r>
+        <w:rPr>
+          <w:color w:val="222222"/>
+        </w:rPr>
+        <w:t xml:space="preserve"> years</w:t>
+      </w:r>
+      <w:r>
+        <w:rPr>
+          <w:color w:val="222222"/>
+        </w:rPr>
+        <w:t>. N</w:t>
+      </w:r>
+      <w:r>
+        <w:rPr>
+          <w:color w:val="222222"/>
+        </w:rPr>
+        <w:t>ote that in this plan only 7</w:t>
       </w:r>
       <w:r>
         <w:rPr>
@@ -2601,55 +2407,7 @@
         <w:rPr>
           <w:color w:val="222222"/>
         </w:rPr>
-        <w:t>%</w:t>
-      </w:r>
-      <w:r>
-        <w:rPr>
-          <w:color w:val="222222"/>
-        </w:rPr>
-        <w:t xml:space="preserve"> </w:t>
-      </w:r>
-      <w:r>
-        <w:rPr>
-          <w:color w:val="222222"/>
-        </w:rPr>
-        <w:t>-</w:t>
-      </w:r>
-      <w:r>
-        <w:rPr>
-          <w:color w:val="222222"/>
-        </w:rPr>
-        <w:t xml:space="preserve"> </w:t>
-      </w:r>
-      <w:r>
-        <w:rPr>
-          <w:color w:val="222222"/>
-        </w:rPr>
-        <w:t xml:space="preserve">450% for 1½ </w:t>
-      </w:r>
-      <w:r>
-        <w:rPr>
-          <w:color w:val="222222"/>
-        </w:rPr>
-        <w:t>to 3</w:t>
-      </w:r>
-      <w:r>
-        <w:rPr>
-          <w:color w:val="222222"/>
-        </w:rPr>
-        <w:t>½ years</w:t>
-      </w:r>
-      <w:r>
-        <w:rPr>
-          <w:color w:val="222222"/>
-        </w:rPr>
-        <w:t>. N</w:t>
-      </w:r>
-      <w:r>
-        <w:rPr>
-          <w:color w:val="222222"/>
-        </w:rPr>
-        <w:t xml:space="preserve">ote that in this plan only 70% of </w:t>
+        <w:t xml:space="preserve">% of </w:t>
       </w:r>
       <w:r>
         <w:rPr>
@@ -3047,23 +2805,7 @@
           <w:sz w:val="24"/>
           <w:szCs w:val="24"/>
         </w:rPr>
-        <w:t xml:space="preserve">sticking the fishing hook to the surface of the sea. If you must have a catch, </w:t>
-      </w:r>
-      <w:proofErr w:type="gramStart"/>
-      <w:r>
-        <w:rPr>
-          <w:sz w:val="24"/>
-          <w:szCs w:val="24"/>
-        </w:rPr>
-        <w:t>then  you</w:t>
-      </w:r>
-      <w:proofErr w:type="gramEnd"/>
-      <w:r>
-        <w:rPr>
-          <w:sz w:val="24"/>
-          <w:szCs w:val="24"/>
-        </w:rPr>
-        <w:t xml:space="preserve"> need to launch out. </w:t>
+        <w:t xml:space="preserve">sticking the fishing hook to the surface of the sea. If you must have a catch, then  you need to launch out. </w:t>
       </w:r>
     </w:p>
     <w:p>
@@ -3306,23 +3048,7 @@
           <w:sz w:val="24"/>
           <w:szCs w:val="24"/>
         </w:rPr>
-        <w:t xml:space="preserve">According to </w:t>
-      </w:r>
-      <w:proofErr w:type="spellStart"/>
-      <w:r>
-        <w:rPr>
-          <w:sz w:val="24"/>
-          <w:szCs w:val="24"/>
-        </w:rPr>
-        <w:t>wikipedia</w:t>
-      </w:r>
-      <w:proofErr w:type="spellEnd"/>
-      <w:r>
-        <w:rPr>
-          <w:sz w:val="24"/>
-          <w:szCs w:val="24"/>
-        </w:rPr>
-        <w:t xml:space="preserve">, </w:t>
+        <w:t xml:space="preserve">According to wikipedia, </w:t>
       </w:r>
       <w:r>
         <w:rPr>
@@ -3467,37 +3193,16 @@
           <w:szCs w:val="24"/>
           <w:highlight w:val="white"/>
         </w:rPr>
-        <w:t xml:space="preserve">DEFINE HOW YOU </w:t>
-      </w:r>
-      <w:proofErr w:type="gramStart"/>
-      <w:r>
-        <w:rPr>
-          <w:b/>
-          <w:color w:val="222222"/>
-          <w:sz w:val="24"/>
-          <w:szCs w:val="24"/>
-          <w:highlight w:val="white"/>
-        </w:rPr>
-        <w:t xml:space="preserve">SPEND </w:t>
-      </w:r>
-      <w:r>
-        <w:rPr>
-          <w:color w:val="222222"/>
-          <w:sz w:val="24"/>
-          <w:szCs w:val="24"/>
-          <w:highlight w:val="white"/>
-        </w:rPr>
-        <w:t xml:space="preserve"> -</w:t>
-      </w:r>
-      <w:proofErr w:type="gramEnd"/>
-      <w:r>
-        <w:rPr>
-          <w:color w:val="222222"/>
-          <w:sz w:val="24"/>
-          <w:szCs w:val="24"/>
-          <w:highlight w:val="white"/>
-        </w:rPr>
-        <w:t xml:space="preserve"> A lot of people run into debts, due to their inability to define their spending pattern. If you keep spending on the things you don’t need, on the things you don't plan for, you may not be far from debts. </w:t>
+        <w:t xml:space="preserve">DEFINE HOW YOU SPEND </w:t>
+      </w:r>
+      <w:r>
+        <w:rPr>
+          <w:color w:val="222222"/>
+          <w:sz w:val="24"/>
+          <w:szCs w:val="24"/>
+          <w:highlight w:val="white"/>
+        </w:rPr>
+        <w:t xml:space="preserve"> - A lot of people run into debts, due to their inability to define their spending pattern. If you keep spending on the things you don’t need, on the things you don't plan for, you may not be far from debts. </w:t>
       </w:r>
     </w:p>
     <w:p>
@@ -3527,27 +3232,7 @@
           <w:highlight w:val="white"/>
         </w:rPr>
         <w:tab/>
-        <w:t xml:space="preserve">Developing </w:t>
-      </w:r>
-      <w:proofErr w:type="gramStart"/>
-      <w:r>
-        <w:rPr>
-          <w:color w:val="222222"/>
-          <w:sz w:val="24"/>
-          <w:szCs w:val="24"/>
-          <w:highlight w:val="white"/>
-        </w:rPr>
-        <w:t>an</w:t>
-      </w:r>
-      <w:proofErr w:type="gramEnd"/>
-      <w:r>
-        <w:rPr>
-          <w:color w:val="222222"/>
-          <w:sz w:val="24"/>
-          <w:szCs w:val="24"/>
-          <w:highlight w:val="white"/>
-        </w:rPr>
-        <w:t xml:space="preserve"> healthy spending culture would set you on the path to financial  </w:t>
+        <w:t xml:space="preserve">Developing an healthy spending culture would set you on the path to financial  </w:t>
       </w:r>
     </w:p>
     <w:p>
@@ -3967,27 +3652,7 @@
           <w:szCs w:val="24"/>
           <w:highlight w:val="white"/>
         </w:rPr>
-        <w:t xml:space="preserve">             Still wondering about your first step to financial freedom? Call </w:t>
-      </w:r>
-      <w:proofErr w:type="spellStart"/>
-      <w:r>
-        <w:rPr>
-          <w:color w:val="222222"/>
-          <w:sz w:val="24"/>
-          <w:szCs w:val="24"/>
-          <w:highlight w:val="white"/>
-        </w:rPr>
-        <w:t>Trustway</w:t>
-      </w:r>
-      <w:proofErr w:type="spellEnd"/>
-      <w:r>
-        <w:rPr>
-          <w:color w:val="222222"/>
-          <w:sz w:val="24"/>
-          <w:szCs w:val="24"/>
-          <w:highlight w:val="white"/>
-        </w:rPr>
-        <w:t xml:space="preserve"> </w:t>
+        <w:t xml:space="preserve">             Still wondering about your first step to financial freedom? Call Trustway </w:t>
       </w:r>
       <w:r>
         <w:rPr>
@@ -4111,23 +3776,7 @@
           <w:sz w:val="24"/>
           <w:szCs w:val="24"/>
         </w:rPr>
-        <w:t xml:space="preserve">The content on this website was provided by </w:t>
-      </w:r>
-      <w:proofErr w:type="spellStart"/>
-      <w:r>
-        <w:rPr>
-          <w:sz w:val="24"/>
-          <w:szCs w:val="24"/>
-        </w:rPr>
-        <w:t>Trustway</w:t>
-      </w:r>
-      <w:proofErr w:type="spellEnd"/>
-      <w:r>
-        <w:rPr>
-          <w:sz w:val="24"/>
-          <w:szCs w:val="24"/>
-        </w:rPr>
-        <w:t xml:space="preserve"> </w:t>
+        <w:t xml:space="preserve">The content on this website was provided by Trustway </w:t>
       </w:r>
       <w:r>
         <w:rPr>
@@ -4224,23 +3873,7 @@
           <w:sz w:val="24"/>
           <w:szCs w:val="24"/>
         </w:rPr>
-        <w:t xml:space="preserve">Through this website, you are able to link to other websites which are not under the control of </w:t>
-      </w:r>
-      <w:proofErr w:type="spellStart"/>
-      <w:r>
-        <w:rPr>
-          <w:sz w:val="24"/>
-          <w:szCs w:val="24"/>
-        </w:rPr>
-        <w:t>Trustway</w:t>
-      </w:r>
-      <w:proofErr w:type="spellEnd"/>
-      <w:r>
-        <w:rPr>
-          <w:sz w:val="24"/>
-          <w:szCs w:val="24"/>
-        </w:rPr>
-        <w:t xml:space="preserve"> </w:t>
+        <w:t xml:space="preserve">Through this website, you are able to link to other websites which are not under the control of Trustway </w:t>
       </w:r>
       <w:r>
         <w:rPr>
@@ -4277,23 +3910,7 @@
           <w:sz w:val="24"/>
           <w:szCs w:val="24"/>
         </w:rPr>
-        <w:t xml:space="preserve">Every effort is made to keep the website up and running smoothly. However, </w:t>
-      </w:r>
-      <w:proofErr w:type="spellStart"/>
-      <w:r>
-        <w:rPr>
-          <w:sz w:val="24"/>
-          <w:szCs w:val="24"/>
-        </w:rPr>
-        <w:t>Leadway</w:t>
-      </w:r>
-      <w:proofErr w:type="spellEnd"/>
-      <w:r>
-        <w:rPr>
-          <w:sz w:val="24"/>
-          <w:szCs w:val="24"/>
-        </w:rPr>
-        <w:t xml:space="preserve"> </w:t>
+        <w:t xml:space="preserve">Every effort is made to keep the website up and running smoothly. However, Leadway </w:t>
       </w:r>
       <w:r>
         <w:rPr>
@@ -4317,6 +3934,62 @@
           <w:szCs w:val="24"/>
         </w:rPr>
       </w:pPr>
+    </w:p>
+    <w:p>
+      <w:pPr>
+        <w:rPr>
+          <w:sz w:val="24"/>
+          <w:szCs w:val="24"/>
+        </w:rPr>
+      </w:pPr>
+    </w:p>
+    <w:p>
+      <w:pPr>
+        <w:rPr>
+          <w:sz w:val="24"/>
+          <w:szCs w:val="24"/>
+        </w:rPr>
+      </w:pPr>
+    </w:p>
+    <w:p>
+      <w:pPr>
+        <w:rPr>
+          <w:b/>
+          <w:bCs/>
+          <w:sz w:val="24"/>
+          <w:szCs w:val="24"/>
+        </w:rPr>
+      </w:pPr>
+      <w:r>
+        <w:rPr>
+          <w:b/>
+          <w:bCs/>
+          <w:sz w:val="24"/>
+          <w:szCs w:val="24"/>
+        </w:rPr>
+        <w:t>KIDLEVER</w:t>
+      </w:r>
+    </w:p>
+    <w:p>
+      <w:pPr>
+        <w:rPr>
+          <w:b/>
+          <w:bCs/>
+          <w:sz w:val="24"/>
+          <w:szCs w:val="24"/>
+        </w:rPr>
+      </w:pPr>
+      <w:r>
+        <w:rPr>
+          <w:b/>
+          <w:bCs/>
+          <w:sz w:val="24"/>
+          <w:szCs w:val="24"/>
+        </w:rPr>
+        <w:t>0.25% for director every 3 month</w:t>
+      </w:r>
+      <w:bookmarkStart w:id="0" w:name="_GoBack"/>
+      <w:bookmarkEnd w:id="0"/>
     </w:p>
     <w:sectPr>
       <w:pgSz w:w="12240" w:h="15840"/>
@@ -5849,7 +5522,7 @@
         <w:rFonts w:ascii="Arial" w:eastAsia="Arial" w:hAnsi="Arial" w:cs="Arial"/>
         <w:sz w:val="22"/>
         <w:szCs w:val="22"/>
-        <w:lang w:val="en" w:eastAsia="en-NG" w:bidi="ar-SA"/>
+        <w:lang w:val="en" w:bidi="ar-SA"/>
       </w:rPr>
     </w:rPrDefault>
     <w:pPrDefault>

</xml_diff>